<commit_message>
Login y Actividad en Clase HTML y CSS
</commit_message>
<xml_diff>
--- a/Materia.docx
+++ b/Materia.docx
@@ -12,42 +12,20 @@
         <w:rPr>
           <w:lang w:val="es-MX"/>
         </w:rPr>
-        <w:t xml:space="preserve">Una </w:t>
-      </w:r>
-      <w:proofErr w:type="spellStart"/>
-      <w:r>
-        <w:rPr>
-          <w:lang w:val="es-MX"/>
-        </w:rPr>
-        <w:t>peticion</w:t>
-      </w:r>
-      <w:proofErr w:type="spellEnd"/>
-      <w:r>
-        <w:rPr>
-          <w:lang w:val="es-MX"/>
-        </w:rPr>
-        <w:t xml:space="preserve"> HTTP es un conjunto de líneas </w:t>
-      </w:r>
-    </w:p>
-    <w:p>
-      <w:pPr>
-        <w:rPr>
-          <w:lang w:val="es-MX"/>
-        </w:rPr>
-      </w:pPr>
-      <w:proofErr w:type="spellStart"/>
-      <w:r>
-        <w:rPr>
-          <w:lang w:val="es-MX"/>
-        </w:rPr>
-        <w:t>Metodos</w:t>
-      </w:r>
-      <w:proofErr w:type="spellEnd"/>
-      <w:r>
-        <w:rPr>
-          <w:lang w:val="es-MX"/>
-        </w:rPr>
-        <w:t xml:space="preserve"> HTTPS</w:t>
+        <w:t xml:space="preserve">Una peticion HTTP es un conjunto de líneas </w:t>
+      </w:r>
+    </w:p>
+    <w:p>
+      <w:pPr>
+        <w:rPr>
+          <w:lang w:val="es-MX"/>
+        </w:rPr>
+      </w:pPr>
+      <w:r>
+        <w:rPr>
+          <w:lang w:val="es-MX"/>
+        </w:rPr>
+        <w:t>Metodos HTTPS</w:t>
       </w:r>
     </w:p>
     <w:p>
@@ -131,21 +109,7 @@
         <w:rPr>
           <w:lang w:val="es-MX"/>
         </w:rPr>
-        <w:t xml:space="preserve">, es un </w:t>
-      </w:r>
-      <w:proofErr w:type="spellStart"/>
-      <w:r>
-        <w:rPr>
-          <w:lang w:val="es-MX"/>
-        </w:rPr>
-        <w:t>un</w:t>
-      </w:r>
-      <w:proofErr w:type="spellEnd"/>
-      <w:r>
-        <w:rPr>
-          <w:lang w:val="es-MX"/>
-        </w:rPr>
-        <w:t xml:space="preserve"> poco mas seguro, y almacena dentro del servidor web o base de datos</w:t>
+        <w:t>, es un un poco mas seguro, y almacena dentro del servidor web o base de datos</w:t>
       </w:r>
     </w:p>
     <w:p>
@@ -169,36 +133,14 @@
         <w:rPr>
           <w:lang w:val="es-MX"/>
         </w:rPr>
-        <w:t xml:space="preserve"> // Sube, carga o realiza un </w:t>
-      </w:r>
-      <w:proofErr w:type="spellStart"/>
-      <w:r>
-        <w:rPr>
-          <w:lang w:val="es-MX"/>
-        </w:rPr>
-        <w:t>upload</w:t>
-      </w:r>
-      <w:proofErr w:type="spellEnd"/>
-      <w:r>
-        <w:rPr>
-          <w:lang w:val="es-MX"/>
-        </w:rPr>
-        <w:t xml:space="preserve"> de un recurso especificado, es el camino mas eficiente para subir archivos a un servidor</w:t>
-      </w:r>
-      <w:r>
-        <w:rPr>
-          <w:lang w:val="es-MX"/>
-        </w:rPr>
-        <w:t xml:space="preserve">, solamente lo </w:t>
-      </w:r>
-      <w:proofErr w:type="spellStart"/>
-      <w:r>
-        <w:rPr>
-          <w:lang w:val="es-MX"/>
-        </w:rPr>
-        <w:t>envia</w:t>
-      </w:r>
-      <w:proofErr w:type="spellEnd"/>
+        <w:t xml:space="preserve"> // Sube, carga o realiza un upload de un recurso especificado, es el camino mas eficiente para subir archivos a un servidor</w:t>
+      </w:r>
+      <w:r>
+        <w:rPr>
+          <w:lang w:val="es-MX"/>
+        </w:rPr>
+        <w:t>, solamente lo envia</w:t>
+      </w:r>
     </w:p>
     <w:p>
       <w:pPr>
@@ -211,7 +153,6 @@
           <w:lang w:val="es-MX"/>
         </w:rPr>
       </w:pPr>
-      <w:proofErr w:type="gramStart"/>
       <w:r>
         <w:rPr>
           <w:lang w:val="es-MX"/>
@@ -222,14 +163,7 @@
         <w:rPr>
           <w:lang w:val="es-MX"/>
         </w:rPr>
-        <w:t xml:space="preserve">  /</w:t>
-      </w:r>
-      <w:proofErr w:type="gramEnd"/>
-      <w:r>
-        <w:rPr>
-          <w:lang w:val="es-MX"/>
-        </w:rPr>
-        <w:t>/ Borra el recurso especificado</w:t>
+        <w:t xml:space="preserve">  // Borra el recurso especificado</w:t>
       </w:r>
     </w:p>
     <w:p>
@@ -284,42 +218,12 @@
           <w:lang w:val="es-MX"/>
         </w:rPr>
       </w:pPr>
-      <w:proofErr w:type="spellStart"/>
-      <w:r>
-        <w:rPr>
-          <w:lang w:val="es-MX"/>
-        </w:rPr>
-        <w:t>Uniform</w:t>
-      </w:r>
-      <w:proofErr w:type="spellEnd"/>
-      <w:r>
-        <w:rPr>
-          <w:lang w:val="es-MX"/>
-        </w:rPr>
-        <w:t xml:space="preserve"> </w:t>
-      </w:r>
-      <w:proofErr w:type="spellStart"/>
-      <w:r>
-        <w:rPr>
-          <w:lang w:val="es-MX"/>
-        </w:rPr>
-        <w:t>Resource</w:t>
-      </w:r>
-      <w:proofErr w:type="spellEnd"/>
-      <w:r>
-        <w:rPr>
-          <w:lang w:val="es-MX"/>
-        </w:rPr>
-        <w:t xml:space="preserve"> </w:t>
-      </w:r>
-      <w:proofErr w:type="spellStart"/>
-      <w:r>
-        <w:rPr>
-          <w:lang w:val="es-MX"/>
-        </w:rPr>
-        <w:t>Locator</w:t>
-      </w:r>
-      <w:proofErr w:type="spellEnd"/>
+      <w:r>
+        <w:rPr>
+          <w:lang w:val="es-MX"/>
+        </w:rPr>
+        <w:t>Uniform Resource Locator</w:t>
+      </w:r>
     </w:p>
     <w:p>
       <w:pPr>
@@ -467,16 +371,8 @@
         <w:rPr>
           <w:lang w:val="es-MX"/>
         </w:rPr>
-        <w:t xml:space="preserve">Capa de negocio // Implementa la funcionalidad principal del sistema y encapsula la lógica de negocio relevante. Esta capa permite la comunicación de las otras dos capas. Proceso de realizar los </w:t>
-      </w:r>
-      <w:proofErr w:type="spellStart"/>
-      <w:r>
-        <w:rPr>
-          <w:lang w:val="es-MX"/>
-        </w:rPr>
-        <w:t>calculos</w:t>
-      </w:r>
-      <w:proofErr w:type="spellEnd"/>
+        <w:t>Capa de negocio // Implementa la funcionalidad principal del sistema y encapsula la lógica de negocio relevante. Esta capa permite la comunicación de las otras dos capas. Proceso de realizar los calculos</w:t>
+      </w:r>
     </w:p>
     <w:p>
       <w:pPr>
@@ -652,21 +548,7 @@
         <w:rPr>
           <w:lang w:val="es-MX"/>
         </w:rPr>
-        <w:t xml:space="preserve">, CSS y </w:t>
-      </w:r>
-      <w:proofErr w:type="spellStart"/>
-      <w:r>
-        <w:rPr>
-          <w:lang w:val="es-MX"/>
-        </w:rPr>
-        <w:t>Javascript</w:t>
-      </w:r>
-      <w:proofErr w:type="spellEnd"/>
-      <w:r>
-        <w:rPr>
-          <w:lang w:val="es-MX"/>
-        </w:rPr>
-        <w:t xml:space="preserve"> del lado del cliente</w:t>
+        <w:t>, CSS y Javascript del lado del cliente</w:t>
       </w:r>
     </w:p>
     <w:p>
@@ -690,21 +572,7 @@
         <w:rPr>
           <w:lang w:val="es-MX"/>
         </w:rPr>
-        <w:t xml:space="preserve"> // Aplicaciones que no se ejecutan en un navegador, sino </w:t>
-      </w:r>
-      <w:proofErr w:type="spellStart"/>
-      <w:r>
-        <w:rPr>
-          <w:lang w:val="es-MX"/>
-        </w:rPr>
-        <w:t>utlizando</w:t>
-      </w:r>
-      <w:proofErr w:type="spellEnd"/>
-      <w:r>
-        <w:rPr>
-          <w:lang w:val="es-MX"/>
-        </w:rPr>
-        <w:t xml:space="preserve"> algún otro cliente que debe instalarse en el equipo del usuario. </w:t>
+        <w:t xml:space="preserve"> // Aplicaciones que no se ejecutan en un navegador, sino utlizando algún otro cliente que debe instalarse en el equipo del usuario. </w:t>
       </w:r>
     </w:p>
     <w:p>
@@ -907,21 +775,7 @@
         <w:rPr>
           <w:lang w:val="es-MX"/>
         </w:rPr>
-        <w:t xml:space="preserve">Los datos de </w:t>
-      </w:r>
-      <w:proofErr w:type="gramStart"/>
-      <w:r>
-        <w:rPr>
-          <w:lang w:val="es-MX"/>
-        </w:rPr>
-        <w:t>un cookie</w:t>
-      </w:r>
-      <w:proofErr w:type="gramEnd"/>
-      <w:r>
-        <w:rPr>
-          <w:lang w:val="es-MX"/>
-        </w:rPr>
-        <w:t xml:space="preserve"> se pasan al servidor como parte de cada solicitud HTTP, de forma que la aplicación web tiene acceso a esos datos</w:t>
+        <w:t>Los datos de un cookie se pasan al servidor como parte de cada solicitud HTTP, de forma que la aplicación web tiene acceso a esos datos</w:t>
       </w:r>
     </w:p>
     <w:p>
@@ -988,35 +842,7 @@
         <w:rPr>
           <w:lang w:val="es-MX"/>
         </w:rPr>
-        <w:t xml:space="preserve">Es un ambiente universal y reutilizable que provee funcionalidad particular como parte de una plataforma de </w:t>
-      </w:r>
-      <w:proofErr w:type="spellStart"/>
-      <w:r>
-        <w:rPr>
-          <w:lang w:val="es-MX"/>
-        </w:rPr>
-        <w:t>sw</w:t>
-      </w:r>
-      <w:proofErr w:type="spellEnd"/>
-      <w:r>
-        <w:rPr>
-          <w:lang w:val="es-MX"/>
-        </w:rPr>
-        <w:t xml:space="preserve"> para facilitar el desarrollo de aplicaciones de </w:t>
-      </w:r>
-      <w:proofErr w:type="spellStart"/>
-      <w:r>
-        <w:rPr>
-          <w:lang w:val="es-MX"/>
-        </w:rPr>
-        <w:t>sw</w:t>
-      </w:r>
-      <w:proofErr w:type="spellEnd"/>
-      <w:r>
-        <w:rPr>
-          <w:lang w:val="es-MX"/>
-        </w:rPr>
-        <w:t>, productos y soluciones</w:t>
+        <w:t>Es un ambiente universal y reutilizable que provee funcionalidad particular como parte de una plataforma de sw para facilitar el desarrollo de aplicaciones de sw, productos y soluciones</w:t>
       </w:r>
     </w:p>
     <w:p>
@@ -1034,51 +860,21 @@
         <w:rPr>
           <w:lang w:val="es-MX"/>
         </w:rPr>
-        <w:t xml:space="preserve">Generalmente </w:t>
-      </w:r>
-      <w:proofErr w:type="spellStart"/>
-      <w:r>
-        <w:rPr>
-          <w:lang w:val="es-MX"/>
-        </w:rPr>
-        <w:t>incluten</w:t>
-      </w:r>
-      <w:proofErr w:type="spellEnd"/>
-      <w:r>
-        <w:rPr>
-          <w:lang w:val="es-MX"/>
-        </w:rPr>
-        <w:t xml:space="preserve"> programas, compiladores, </w:t>
-      </w:r>
-      <w:proofErr w:type="spellStart"/>
-      <w:r>
-        <w:rPr>
-          <w:lang w:val="es-MX"/>
-        </w:rPr>
-        <w:t>librerias</w:t>
-      </w:r>
-      <w:proofErr w:type="spellEnd"/>
-      <w:r>
-        <w:rPr>
-          <w:lang w:val="es-MX"/>
-        </w:rPr>
-        <w:t xml:space="preserve"> de codigo o herramientas e interfaces de programación</w:t>
-      </w:r>
-    </w:p>
-    <w:p>
-      <w:pPr>
-        <w:rPr>
-          <w:lang w:val="es-MX"/>
-        </w:rPr>
-      </w:pPr>
-      <w:proofErr w:type="spellStart"/>
+        <w:t>Generalmente incluten programas, compiladores, librerias de codigo o herramientas e interfaces de programación</w:t>
+      </w:r>
+    </w:p>
+    <w:p>
+      <w:pPr>
+        <w:rPr>
+          <w:lang w:val="es-MX"/>
+        </w:rPr>
+      </w:pPr>
       <w:r>
         <w:rPr>
           <w:lang w:val="es-MX"/>
         </w:rPr>
         <w:t>Librerias</w:t>
       </w:r>
-      <w:proofErr w:type="spellEnd"/>
     </w:p>
     <w:p>
       <w:pPr>
@@ -1140,6 +936,772 @@
           <w:lang w:val="es-MX"/>
         </w:rPr>
       </w:pPr>
+    </w:p>
+    <w:p>
+      <w:pPr>
+        <w:rPr>
+          <w:lang w:val="es-MX"/>
+        </w:rPr>
+      </w:pPr>
+    </w:p>
+    <w:p>
+      <w:pPr>
+        <w:rPr>
+          <w:lang w:val="es-MX"/>
+        </w:rPr>
+      </w:pPr>
+      <w:r>
+        <w:rPr>
+          <w:lang w:val="es-MX"/>
+        </w:rPr>
+        <w:lastRenderedPageBreak/>
+        <w:t>MAQUETACION HTML Y CSS [HEADER, NAV,MAIN,SECTION,ARTICLE,ASIDE,FOOTER,DIV]</w:t>
+      </w:r>
+    </w:p>
+    <w:p>
+      <w:pPr>
+        <w:rPr>
+          <w:lang w:val="es-MX"/>
+        </w:rPr>
+      </w:pPr>
+      <w:r>
+        <w:rPr>
+          <w:noProof/>
+          <w:lang w:val="es-MX"/>
+        </w:rPr>
+        <w:drawing>
+          <wp:inline distT="0" distB="0" distL="0" distR="0" wp14:anchorId="58663EE1" wp14:editId="413B9941">
+            <wp:extent cx="5524500" cy="4153769"/>
+            <wp:effectExtent l="0" t="0" r="0" b="0"/>
+            <wp:docPr id="1" name="Imagen 1"/>
+            <wp:cNvGraphicFramePr>
+              <a:graphicFrameLocks xmlns:a="http://schemas.openxmlformats.org/drawingml/2006/main" noChangeAspect="1"/>
+            </wp:cNvGraphicFramePr>
+            <a:graphic xmlns:a="http://schemas.openxmlformats.org/drawingml/2006/main">
+              <a:graphicData uri="http://schemas.openxmlformats.org/drawingml/2006/picture">
+                <pic:pic xmlns:pic="http://schemas.openxmlformats.org/drawingml/2006/picture">
+                  <pic:nvPicPr>
+                    <pic:cNvPr id="1" name=""/>
+                    <pic:cNvPicPr/>
+                  </pic:nvPicPr>
+                  <pic:blipFill>
+                    <a:blip r:embed="rId6"/>
+                    <a:stretch>
+                      <a:fillRect/>
+                    </a:stretch>
+                  </pic:blipFill>
+                  <pic:spPr>
+                    <a:xfrm>
+                      <a:off x="0" y="0"/>
+                      <a:ext cx="5527642" cy="4156131"/>
+                    </a:xfrm>
+                    <a:prstGeom prst="rect">
+                      <a:avLst/>
+                    </a:prstGeom>
+                  </pic:spPr>
+                </pic:pic>
+              </a:graphicData>
+            </a:graphic>
+          </wp:inline>
+        </w:drawing>
+      </w:r>
+    </w:p>
+    <w:p>
+      <w:pPr>
+        <w:rPr>
+          <w:lang w:val="es-MX"/>
+        </w:rPr>
+      </w:pPr>
+      <w:r>
+        <w:rPr>
+          <w:noProof/>
+          <w:lang w:val="es-MX"/>
+        </w:rPr>
+        <w:drawing>
+          <wp:inline distT="0" distB="0" distL="0" distR="0" wp14:anchorId="0BE09BDB" wp14:editId="3BC12CA0">
+            <wp:extent cx="5400040" cy="4050030"/>
+            <wp:effectExtent l="0" t="0" r="0" b="7620"/>
+            <wp:docPr id="2" name="Imagen 2"/>
+            <wp:cNvGraphicFramePr>
+              <a:graphicFrameLocks xmlns:a="http://schemas.openxmlformats.org/drawingml/2006/main" noChangeAspect="1"/>
+            </wp:cNvGraphicFramePr>
+            <a:graphic xmlns:a="http://schemas.openxmlformats.org/drawingml/2006/main">
+              <a:graphicData uri="http://schemas.openxmlformats.org/drawingml/2006/picture">
+                <pic:pic xmlns:pic="http://schemas.openxmlformats.org/drawingml/2006/picture">
+                  <pic:nvPicPr>
+                    <pic:cNvPr id="1" name=""/>
+                    <pic:cNvPicPr/>
+                  </pic:nvPicPr>
+                  <pic:blipFill>
+                    <a:blip r:embed="rId7"/>
+                    <a:stretch>
+                      <a:fillRect/>
+                    </a:stretch>
+                  </pic:blipFill>
+                  <pic:spPr>
+                    <a:xfrm>
+                      <a:off x="0" y="0"/>
+                      <a:ext cx="5400040" cy="4050030"/>
+                    </a:xfrm>
+                    <a:prstGeom prst="rect">
+                      <a:avLst/>
+                    </a:prstGeom>
+                  </pic:spPr>
+                </pic:pic>
+              </a:graphicData>
+            </a:graphic>
+          </wp:inline>
+        </w:drawing>
+      </w:r>
+    </w:p>
+    <w:p>
+      <w:pPr>
+        <w:rPr>
+          <w:lang w:val="es-MX"/>
+        </w:rPr>
+      </w:pPr>
+      <w:r>
+        <w:rPr>
+          <w:noProof/>
+          <w:lang w:val="es-MX"/>
+        </w:rPr>
+        <w:lastRenderedPageBreak/>
+        <w:drawing>
+          <wp:inline distT="0" distB="0" distL="0" distR="0" wp14:anchorId="2345849B" wp14:editId="23B04B6C">
+            <wp:extent cx="5400040" cy="4041775"/>
+            <wp:effectExtent l="0" t="0" r="0" b="0"/>
+            <wp:docPr id="3" name="Imagen 3"/>
+            <wp:cNvGraphicFramePr>
+              <a:graphicFrameLocks xmlns:a="http://schemas.openxmlformats.org/drawingml/2006/main" noChangeAspect="1"/>
+            </wp:cNvGraphicFramePr>
+            <a:graphic xmlns:a="http://schemas.openxmlformats.org/drawingml/2006/main">
+              <a:graphicData uri="http://schemas.openxmlformats.org/drawingml/2006/picture">
+                <pic:pic xmlns:pic="http://schemas.openxmlformats.org/drawingml/2006/picture">
+                  <pic:nvPicPr>
+                    <pic:cNvPr id="1" name=""/>
+                    <pic:cNvPicPr/>
+                  </pic:nvPicPr>
+                  <pic:blipFill>
+                    <a:blip r:embed="rId8"/>
+                    <a:stretch>
+                      <a:fillRect/>
+                    </a:stretch>
+                  </pic:blipFill>
+                  <pic:spPr>
+                    <a:xfrm>
+                      <a:off x="0" y="0"/>
+                      <a:ext cx="5400040" cy="4041775"/>
+                    </a:xfrm>
+                    <a:prstGeom prst="rect">
+                      <a:avLst/>
+                    </a:prstGeom>
+                  </pic:spPr>
+                </pic:pic>
+              </a:graphicData>
+            </a:graphic>
+          </wp:inline>
+        </w:drawing>
+      </w:r>
+    </w:p>
+    <w:p>
+      <w:pPr>
+        <w:rPr>
+          <w:lang w:val="es-MX"/>
+        </w:rPr>
+      </w:pPr>
+      <w:r>
+        <w:rPr>
+          <w:noProof/>
+          <w:lang w:val="es-MX"/>
+        </w:rPr>
+        <w:drawing>
+          <wp:inline distT="0" distB="0" distL="0" distR="0" wp14:anchorId="178FB8CC" wp14:editId="3CB6C901">
+            <wp:extent cx="5400040" cy="4022725"/>
+            <wp:effectExtent l="0" t="0" r="0" b="0"/>
+            <wp:docPr id="4" name="Imagen 4"/>
+            <wp:cNvGraphicFramePr>
+              <a:graphicFrameLocks xmlns:a="http://schemas.openxmlformats.org/drawingml/2006/main" noChangeAspect="1"/>
+            </wp:cNvGraphicFramePr>
+            <a:graphic xmlns:a="http://schemas.openxmlformats.org/drawingml/2006/main">
+              <a:graphicData uri="http://schemas.openxmlformats.org/drawingml/2006/picture">
+                <pic:pic xmlns:pic="http://schemas.openxmlformats.org/drawingml/2006/picture">
+                  <pic:nvPicPr>
+                    <pic:cNvPr id="1" name=""/>
+                    <pic:cNvPicPr/>
+                  </pic:nvPicPr>
+                  <pic:blipFill>
+                    <a:blip r:embed="rId9"/>
+                    <a:stretch>
+                      <a:fillRect/>
+                    </a:stretch>
+                  </pic:blipFill>
+                  <pic:spPr>
+                    <a:xfrm>
+                      <a:off x="0" y="0"/>
+                      <a:ext cx="5400040" cy="4022725"/>
+                    </a:xfrm>
+                    <a:prstGeom prst="rect">
+                      <a:avLst/>
+                    </a:prstGeom>
+                  </pic:spPr>
+                </pic:pic>
+              </a:graphicData>
+            </a:graphic>
+          </wp:inline>
+        </w:drawing>
+      </w:r>
+    </w:p>
+    <w:p>
+      <w:pPr>
+        <w:rPr>
+          <w:lang w:val="es-MX"/>
+        </w:rPr>
+      </w:pPr>
+      <w:r>
+        <w:rPr>
+          <w:noProof/>
+          <w:lang w:val="es-MX"/>
+        </w:rPr>
+        <w:lastRenderedPageBreak/>
+        <w:drawing>
+          <wp:inline distT="0" distB="0" distL="0" distR="0" wp14:anchorId="45F8A9BD" wp14:editId="163AECB9">
+            <wp:extent cx="5400040" cy="4057015"/>
+            <wp:effectExtent l="0" t="0" r="0" b="635"/>
+            <wp:docPr id="5" name="Imagen 5"/>
+            <wp:cNvGraphicFramePr>
+              <a:graphicFrameLocks xmlns:a="http://schemas.openxmlformats.org/drawingml/2006/main" noChangeAspect="1"/>
+            </wp:cNvGraphicFramePr>
+            <a:graphic xmlns:a="http://schemas.openxmlformats.org/drawingml/2006/main">
+              <a:graphicData uri="http://schemas.openxmlformats.org/drawingml/2006/picture">
+                <pic:pic xmlns:pic="http://schemas.openxmlformats.org/drawingml/2006/picture">
+                  <pic:nvPicPr>
+                    <pic:cNvPr id="1" name=""/>
+                    <pic:cNvPicPr/>
+                  </pic:nvPicPr>
+                  <pic:blipFill>
+                    <a:blip r:embed="rId10"/>
+                    <a:stretch>
+                      <a:fillRect/>
+                    </a:stretch>
+                  </pic:blipFill>
+                  <pic:spPr>
+                    <a:xfrm>
+                      <a:off x="0" y="0"/>
+                      <a:ext cx="5400040" cy="4057015"/>
+                    </a:xfrm>
+                    <a:prstGeom prst="rect">
+                      <a:avLst/>
+                    </a:prstGeom>
+                  </pic:spPr>
+                </pic:pic>
+              </a:graphicData>
+            </a:graphic>
+          </wp:inline>
+        </w:drawing>
+      </w:r>
+    </w:p>
+    <w:p>
+      <w:pPr>
+        <w:rPr>
+          <w:lang w:val="es-MX"/>
+        </w:rPr>
+      </w:pPr>
+      <w:r>
+        <w:rPr>
+          <w:noProof/>
+          <w:lang w:val="es-MX"/>
+        </w:rPr>
+        <w:drawing>
+          <wp:inline distT="0" distB="0" distL="0" distR="0" wp14:anchorId="61B1FDF6" wp14:editId="34D21415">
+            <wp:extent cx="5400040" cy="4013200"/>
+            <wp:effectExtent l="0" t="0" r="0" b="6350"/>
+            <wp:docPr id="6" name="Imagen 6"/>
+            <wp:cNvGraphicFramePr>
+              <a:graphicFrameLocks xmlns:a="http://schemas.openxmlformats.org/drawingml/2006/main" noChangeAspect="1"/>
+            </wp:cNvGraphicFramePr>
+            <a:graphic xmlns:a="http://schemas.openxmlformats.org/drawingml/2006/main">
+              <a:graphicData uri="http://schemas.openxmlformats.org/drawingml/2006/picture">
+                <pic:pic xmlns:pic="http://schemas.openxmlformats.org/drawingml/2006/picture">
+                  <pic:nvPicPr>
+                    <pic:cNvPr id="1" name=""/>
+                    <pic:cNvPicPr/>
+                  </pic:nvPicPr>
+                  <pic:blipFill>
+                    <a:blip r:embed="rId11"/>
+                    <a:stretch>
+                      <a:fillRect/>
+                    </a:stretch>
+                  </pic:blipFill>
+                  <pic:spPr>
+                    <a:xfrm>
+                      <a:off x="0" y="0"/>
+                      <a:ext cx="5400040" cy="4013200"/>
+                    </a:xfrm>
+                    <a:prstGeom prst="rect">
+                      <a:avLst/>
+                    </a:prstGeom>
+                  </pic:spPr>
+                </pic:pic>
+              </a:graphicData>
+            </a:graphic>
+          </wp:inline>
+        </w:drawing>
+      </w:r>
+    </w:p>
+    <w:p>
+      <w:pPr>
+        <w:rPr>
+          <w:lang w:val="es-MX"/>
+        </w:rPr>
+      </w:pPr>
+    </w:p>
+    <w:p>
+      <w:pPr>
+        <w:rPr>
+          <w:lang w:val="es-MX"/>
+        </w:rPr>
+      </w:pPr>
+    </w:p>
+    <w:p>
+      <w:pPr>
+        <w:rPr>
+          <w:lang w:val="es-MX"/>
+        </w:rPr>
+      </w:pPr>
+      <w:r>
+        <w:rPr>
+          <w:lang w:val="es-MX"/>
+        </w:rPr>
+        <w:lastRenderedPageBreak/>
+        <w:t>Unidades de media</w:t>
+      </w:r>
+    </w:p>
+    <w:p>
+      <w:pPr>
+        <w:rPr>
+          <w:lang w:val="es-MX"/>
+        </w:rPr>
+      </w:pPr>
+      <w:r>
+        <w:rPr>
+          <w:lang w:val="es-MX"/>
+        </w:rPr>
+        <w:t>Unidades absolutas</w:t>
+      </w:r>
+      <w:r>
+        <w:rPr>
+          <w:lang w:val="es-MX"/>
+        </w:rPr>
+        <w:tab/>
+      </w:r>
+      <w:r>
+        <w:rPr>
+          <w:lang w:val="es-MX"/>
+        </w:rPr>
+        <w:tab/>
+      </w:r>
+      <w:r>
+        <w:rPr>
+          <w:lang w:val="es-MX"/>
+        </w:rPr>
+        <w:tab/>
+      </w:r>
+      <w:r>
+        <w:rPr>
+          <w:lang w:val="es-MX"/>
+        </w:rPr>
+        <w:tab/>
+      </w:r>
+      <w:r>
+        <w:rPr>
+          <w:lang w:val="es-MX"/>
+        </w:rPr>
+        <w:tab/>
+        <w:t>Unidades Relativas</w:t>
+      </w:r>
+    </w:p>
+    <w:p>
+      <w:pPr>
+        <w:rPr>
+          <w:lang w:val="es-MX"/>
+        </w:rPr>
+      </w:pPr>
+      <w:r>
+        <w:rPr>
+          <w:lang w:val="es-MX"/>
+        </w:rPr>
+        <w:t>px: pixeles 20px</w:t>
+      </w:r>
+      <w:r>
+        <w:rPr>
+          <w:lang w:val="es-MX"/>
+        </w:rPr>
+        <w:tab/>
+      </w:r>
+      <w:r>
+        <w:rPr>
+          <w:lang w:val="es-MX"/>
+        </w:rPr>
+        <w:tab/>
+      </w:r>
+      <w:r>
+        <w:rPr>
+          <w:lang w:val="es-MX"/>
+        </w:rPr>
+        <w:tab/>
+      </w:r>
+      <w:r>
+        <w:rPr>
+          <w:lang w:val="es-MX"/>
+        </w:rPr>
+        <w:tab/>
+      </w:r>
+      <w:r>
+        <w:rPr>
+          <w:lang w:val="es-MX"/>
+        </w:rPr>
+        <w:tab/>
+        <w:t>em: fot-size</w:t>
+      </w:r>
+    </w:p>
+    <w:p>
+      <w:pPr>
+        <w:rPr>
+          <w:lang w:val="es-MX"/>
+        </w:rPr>
+      </w:pPr>
+      <w:r>
+        <w:rPr>
+          <w:lang w:val="es-MX"/>
+        </w:rPr>
+        <w:t>cm: centímetros</w:t>
+      </w:r>
+      <w:r>
+        <w:rPr>
+          <w:lang w:val="es-MX"/>
+        </w:rPr>
+        <w:tab/>
+      </w:r>
+      <w:r>
+        <w:rPr>
+          <w:lang w:val="es-MX"/>
+        </w:rPr>
+        <w:tab/>
+      </w:r>
+      <w:r>
+        <w:rPr>
+          <w:lang w:val="es-MX"/>
+        </w:rPr>
+        <w:tab/>
+      </w:r>
+      <w:r>
+        <w:rPr>
+          <w:lang w:val="es-MX"/>
+        </w:rPr>
+        <w:tab/>
+      </w:r>
+      <w:r>
+        <w:rPr>
+          <w:lang w:val="es-MX"/>
+        </w:rPr>
+        <w:tab/>
+        <w:t>rem: 16px valor fijo</w:t>
+      </w:r>
+    </w:p>
+    <w:p>
+      <w:pPr>
+        <w:rPr>
+          <w:lang w:val="es-MX"/>
+        </w:rPr>
+      </w:pPr>
+      <w:r>
+        <w:rPr>
+          <w:lang w:val="es-MX"/>
+        </w:rPr>
+        <w:t>mm: milímetros</w:t>
+      </w:r>
+      <w:r>
+        <w:rPr>
+          <w:lang w:val="es-MX"/>
+        </w:rPr>
+        <w:tab/>
+      </w:r>
+      <w:r>
+        <w:rPr>
+          <w:lang w:val="es-MX"/>
+        </w:rPr>
+        <w:tab/>
+      </w:r>
+      <w:r>
+        <w:rPr>
+          <w:lang w:val="es-MX"/>
+        </w:rPr>
+        <w:tab/>
+      </w:r>
+      <w:r>
+        <w:rPr>
+          <w:lang w:val="es-MX"/>
+        </w:rPr>
+        <w:tab/>
+      </w:r>
+      <w:r>
+        <w:rPr>
+          <w:lang w:val="es-MX"/>
+        </w:rPr>
+        <w:tab/>
+        <w:t>ch: relativa al ancho valor 0</w:t>
+      </w:r>
+    </w:p>
+    <w:p>
+      <w:pPr>
+        <w:ind w:left="4956" w:hanging="4956"/>
+        <w:rPr>
+          <w:lang w:val="es-MX"/>
+        </w:rPr>
+      </w:pPr>
+      <w:r>
+        <w:rPr>
+          <w:lang w:val="es-MX"/>
+        </w:rPr>
+        <w:t>in: pulgadas 25.4 mm</w:t>
+      </w:r>
+      <w:r>
+        <w:rPr>
+          <w:lang w:val="es-MX"/>
+        </w:rPr>
+        <w:tab/>
+        <w:t>vh: igual que ch relatico al 1% de la pagina</w:t>
+      </w:r>
+    </w:p>
+    <w:p>
+      <w:pPr>
+        <w:rPr>
+          <w:lang w:val="es-MX"/>
+        </w:rPr>
+      </w:pPr>
+      <w:r>
+        <w:rPr>
+          <w:lang w:val="es-MX"/>
+        </w:rPr>
+        <w:t>pt: puntos 0.35 milimetros</w:t>
+      </w:r>
+      <w:r>
+        <w:rPr>
+          <w:lang w:val="es-MX"/>
+        </w:rPr>
+        <w:tab/>
+      </w:r>
+      <w:r>
+        <w:rPr>
+          <w:lang w:val="es-MX"/>
+        </w:rPr>
+        <w:tab/>
+      </w:r>
+      <w:r>
+        <w:rPr>
+          <w:lang w:val="es-MX"/>
+        </w:rPr>
+        <w:tab/>
+      </w:r>
+      <w:r>
+        <w:rPr>
+          <w:lang w:val="es-MX"/>
+        </w:rPr>
+        <w:tab/>
+        <w:t>%: porcentaje de valor del padre</w:t>
+      </w:r>
+    </w:p>
+    <w:p>
+      <w:pPr>
+        <w:rPr>
+          <w:lang w:val="es-MX"/>
+        </w:rPr>
+      </w:pPr>
+      <w:r>
+        <w:rPr>
+          <w:lang w:val="es-MX"/>
+        </w:rPr>
+        <w:t>pc: picas 4 milimetros</w:t>
+      </w:r>
+      <w:r>
+        <w:rPr>
+          <w:lang w:val="es-MX"/>
+        </w:rPr>
+        <w:tab/>
+      </w:r>
+      <w:r>
+        <w:rPr>
+          <w:lang w:val="es-MX"/>
+        </w:rPr>
+        <w:tab/>
+      </w:r>
+      <w:r>
+        <w:rPr>
+          <w:lang w:val="es-MX"/>
+        </w:rPr>
+        <w:tab/>
+      </w:r>
+      <w:r>
+        <w:rPr>
+          <w:lang w:val="es-MX"/>
+        </w:rPr>
+        <w:tab/>
+      </w:r>
+      <w:r>
+        <w:rPr>
+          <w:lang w:val="es-MX"/>
+        </w:rPr>
+        <w:tab/>
+        <w:t>vw: relativa al ancho 1%</w:t>
+      </w:r>
+    </w:p>
+    <w:p>
+      <w:pPr>
+        <w:rPr>
+          <w:lang w:val="es-MX"/>
+        </w:rPr>
+      </w:pPr>
+    </w:p>
+    <w:p>
+      <w:pPr>
+        <w:rPr>
+          <w:lang w:val="es-MX"/>
+        </w:rPr>
+      </w:pPr>
+      <w:r>
+        <w:rPr>
+          <w:lang w:val="es-MX"/>
+        </w:rPr>
+        <w:t>em: 2em esto significa dos veces el tamaño de la fuente</w:t>
+      </w:r>
+    </w:p>
+    <w:p>
+      <w:pPr>
+        <w:rPr>
+          <w:lang w:val="es-MX"/>
+        </w:rPr>
+      </w:pPr>
+      <w:r>
+        <w:rPr>
+          <w:lang w:val="es-MX"/>
+        </w:rPr>
+        <w:t>rem: es igual que em pero es relativa al root es decir al padre de los elementos</w:t>
+      </w:r>
+      <w:r>
+        <w:rPr>
+          <w:lang w:val="es-MX"/>
+        </w:rPr>
+        <w:t xml:space="preserve"> </w:t>
+      </w:r>
+    </w:p>
+    <w:p>
+      <w:pPr>
+        <w:jc w:val="center"/>
+        <w:rPr>
+          <w:b/>
+          <w:bCs/>
+          <w:lang w:val="es-MX"/>
+        </w:rPr>
+      </w:pPr>
+      <w:r>
+        <w:rPr>
+          <w:b/>
+          <w:bCs/>
+          <w:lang w:val="es-MX"/>
+        </w:rPr>
+        <w:t>FLEX O FLEXBOX</w:t>
+      </w:r>
+    </w:p>
+    <w:p>
+      <w:pPr>
+        <w:rPr>
+          <w:lang w:val="es-MX"/>
+        </w:rPr>
+      </w:pPr>
+      <w:r>
+        <w:rPr>
+          <w:lang w:val="es-MX"/>
+        </w:rPr>
+        <w:t>Nos ayuda a distribuir los espacios entre los elementos tanto en filas como en columnas de manera dinámica y sencilla</w:t>
+      </w:r>
+    </w:p>
+    <w:p>
+      <w:pPr>
+        <w:rPr>
+          <w:lang w:val="es-MX"/>
+        </w:rPr>
+      </w:pPr>
+      <w:r>
+        <w:rPr>
+          <w:lang w:val="es-MX"/>
+        </w:rPr>
+        <w:t>Propiedades:</w:t>
+      </w:r>
+    </w:p>
+    <w:p>
+      <w:pPr>
+        <w:rPr>
+          <w:lang w:val="es-MX"/>
+        </w:rPr>
+      </w:pPr>
+      <w:r>
+        <w:rPr>
+          <w:lang w:val="es-MX"/>
+        </w:rPr>
+        <w:t>En línea: display.inline</w:t>
+      </w:r>
+    </w:p>
+    <w:p>
+      <w:pPr>
+        <w:rPr>
+          <w:lang w:val="es-MX"/>
+        </w:rPr>
+      </w:pPr>
+      <w:r>
+        <w:rPr>
+          <w:lang w:val="es-MX"/>
+        </w:rPr>
+        <w:t>En bloque: display.block</w:t>
+      </w:r>
+    </w:p>
+    <w:p>
+      <w:pPr>
+        <w:rPr>
+          <w:lang w:val="es-MX"/>
+        </w:rPr>
+      </w:pPr>
+      <w:r>
+        <w:rPr>
+          <w:lang w:val="es-MX"/>
+        </w:rPr>
+        <w:t>En tabla: display.table</w:t>
+      </w:r>
+    </w:p>
+    <w:p>
+      <w:pPr>
+        <w:rPr>
+          <w:lang w:val="es-MX"/>
+        </w:rPr>
+      </w:pPr>
+      <w:r>
+        <w:rPr>
+          <w:lang w:val="es-MX"/>
+        </w:rPr>
+        <w:t>Posicion: static, relative, absolute, etc</w:t>
+      </w:r>
+    </w:p>
+    <w:p>
+      <w:pPr>
+        <w:rPr>
+          <w:lang w:val="es-MX"/>
+        </w:rPr>
+      </w:pPr>
+      <w:r>
+        <w:rPr>
+          <w:lang w:val="es-MX"/>
+        </w:rPr>
+        <w:t>Float: right, left, inherit, etc</w:t>
+      </w:r>
       <w:bookmarkStart w:id="0" w:name="_GoBack"/>
       <w:bookmarkEnd w:id="0"/>
     </w:p>

</xml_diff>